<commit_message>
working on the deliverables
</commit_message>
<xml_diff>
--- a/Capstone - Final Deliverables.docx
+++ b/Capstone - Final Deliverables.docx
@@ -10,6 +10,7 @@
           <w:docPartUnique/>
         </w:docPartObj>
       </w:sdtPr>
+      <w:sdtEndPr/>
       <w:sdtContent>
         <w:p>
           <w:pPr>
@@ -22,7 +23,7 @@
             <mc:AlternateContent>
               <mc:Choice Requires="wpg">
                 <w:drawing>
-                  <wp:anchor distT="0" distB="0" distL="114300" distR="114300" simplePos="0" relativeHeight="251662336" behindDoc="0" locked="0" layoutInCell="1" allowOverlap="1">
+                  <wp:anchor distT="0" distB="0" distL="114300" distR="114300" simplePos="0" relativeHeight="251662336" behindDoc="0" locked="0" layoutInCell="1" allowOverlap="1" wp14:anchorId="4EA62286" wp14:editId="56874658">
                     <wp:simplePos x="0" y="0"/>
                     <wp:positionH relativeFrom="page">
                       <wp:align>center</wp:align>
@@ -290,7 +291,7 @@
             <mc:AlternateContent>
               <mc:Choice Requires="wps">
                 <w:drawing>
-                  <wp:anchor distT="0" distB="0" distL="114300" distR="114300" simplePos="0" relativeHeight="251660288" behindDoc="0" locked="0" layoutInCell="1" allowOverlap="1">
+                  <wp:anchor distT="0" distB="0" distL="114300" distR="114300" simplePos="0" relativeHeight="251660288" behindDoc="0" locked="0" layoutInCell="1" allowOverlap="1" wp14:anchorId="1EA28BBE" wp14:editId="5CD7AF78">
                     <wp:simplePos x="0" y="0"/>
                     <wp:positionH relativeFrom="page">
                       <wp:align>center</wp:align>
@@ -359,6 +360,7 @@
                                   <w:dataBinding w:prefixMappings="xmlns:ns0='http://purl.org/dc/elements/1.1/' xmlns:ns1='http://schemas.openxmlformats.org/package/2006/metadata/core-properties' " w:xpath="/ns1:coreProperties[1]/ns0:creator[1]" w:storeItemID="{6C3C8BC8-F283-45AE-878A-BAB7291924A1}"/>
                                   <w:text/>
                                 </w:sdtPr>
+                                <w:sdtEndPr/>
                                 <w:sdtContent>
                                   <w:p>
                                     <w:pPr>
@@ -404,6 +406,7 @@
                                     <w:dataBinding w:prefixMappings="xmlns:ns0='http://schemas.microsoft.com/office/2006/coverPageProps' " w:xpath="/ns0:CoverPageProperties[1]/ns0:CompanyEmail[1]" w:storeItemID="{55AF091B-3C7A-41E3-B477-F2FDAA23CFDA}"/>
                                     <w:text/>
                                   </w:sdtPr>
+                                  <w:sdtEndPr/>
                                   <w:sdtContent>
                                     <w:r>
                                       <w:rPr>
@@ -438,7 +441,7 @@
               </mc:Choice>
               <mc:Fallback>
                 <w:pict>
-                  <v:shapetype id="_x0000_t202" coordsize="21600,21600" o:spt="202" path="m,l,21600r21600,l21600,xe">
+                  <v:shapetype w14:anchorId="1EA28BBE" id="_x0000_t202" coordsize="21600,21600" o:spt="202" path="m,l,21600r21600,l21600,xe">
                     <v:stroke joinstyle="miter"/>
                     <v:path gradientshapeok="t" o:connecttype="rect"/>
                   </v:shapetype>
@@ -458,6 +461,7 @@
                             <w:dataBinding w:prefixMappings="xmlns:ns0='http://purl.org/dc/elements/1.1/' xmlns:ns1='http://schemas.openxmlformats.org/package/2006/metadata/core-properties' " w:xpath="/ns1:coreProperties[1]/ns0:creator[1]" w:storeItemID="{6C3C8BC8-F283-45AE-878A-BAB7291924A1}"/>
                             <w:text/>
                           </w:sdtPr>
+                          <w:sdtEndPr/>
                           <w:sdtContent>
                             <w:p>
                               <w:pPr>
@@ -503,6 +507,7 @@
                               <w:dataBinding w:prefixMappings="xmlns:ns0='http://schemas.microsoft.com/office/2006/coverPageProps' " w:xpath="/ns0:CoverPageProperties[1]/ns0:CompanyEmail[1]" w:storeItemID="{55AF091B-3C7A-41E3-B477-F2FDAA23CFDA}"/>
                               <w:text/>
                             </w:sdtPr>
+                            <w:sdtEndPr/>
                             <w:sdtContent>
                               <w:r>
                                 <w:rPr>
@@ -535,7 +540,7 @@
             <mc:AlternateContent>
               <mc:Choice Requires="wps">
                 <w:drawing>
-                  <wp:anchor distT="0" distB="0" distL="114300" distR="114300" simplePos="0" relativeHeight="251661312" behindDoc="0" locked="0" layoutInCell="1" allowOverlap="1">
+                  <wp:anchor distT="0" distB="0" distL="114300" distR="114300" simplePos="0" relativeHeight="251661312" behindDoc="0" locked="0" layoutInCell="1" allowOverlap="1" wp14:anchorId="59737851" wp14:editId="3DDBA094">
                     <wp:simplePos x="0" y="0"/>
                     <wp:positionH relativeFrom="page">
                       <wp:posOffset>-1119116</wp:posOffset>
@@ -613,6 +618,7 @@
                                   <w:dataBinding w:prefixMappings="xmlns:ns0='http://schemas.microsoft.com/office/2006/coverPageProps' " w:xpath="/ns0:CoverPageProperties[1]/ns0:Abstract[1]" w:storeItemID="{55AF091B-3C7A-41E3-B477-F2FDAA23CFDA}"/>
                                   <w:text w:multiLine="1"/>
                                 </w:sdtPr>
+                                <w:sdtEndPr/>
                                 <w:sdtContent>
                                   <w:p>
                                     <w:pPr>
@@ -656,7 +662,7 @@
               </mc:Choice>
               <mc:Fallback>
                 <w:pict>
-                  <v:shape id="Text Box 153" o:spid="_x0000_s1027" type="#_x0000_t202" style="position:absolute;left:0;text-align:left;margin-left:-88.1pt;margin-top:409.3pt;width:686.25pt;height:255.55pt;z-index:251661312;visibility:visible;mso-wrap-style:square;mso-width-percent:0;mso-height-percent:0;mso-wrap-distance-left:9pt;mso-wrap-distance-top:0;mso-wrap-distance-right:9pt;mso-wrap-distance-bottom:0;mso-position-horizontal:absolute;mso-position-horizontal-relative:page;mso-position-vertical:absolute;mso-position-vertical-relative:page;mso-width-percent:0;mso-height-percent:0;mso-width-relative:page;mso-height-relative:page;v-text-anchor:top" o:gfxdata="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" filled="f" stroked="f" strokeweight=".5pt">
+                  <v:shape w14:anchorId="59737851" id="Text Box 153" o:spid="_x0000_s1027" type="#_x0000_t202" style="position:absolute;left:0;text-align:left;margin-left:-88.1pt;margin-top:409.3pt;width:686.25pt;height:255.55pt;z-index:251661312;visibility:visible;mso-wrap-style:square;mso-width-percent:0;mso-height-percent:0;mso-wrap-distance-left:9pt;mso-wrap-distance-top:0;mso-wrap-distance-right:9pt;mso-wrap-distance-bottom:0;mso-position-horizontal:absolute;mso-position-horizontal-relative:page;mso-position-vertical:absolute;mso-position-vertical-relative:page;mso-width-percent:0;mso-height-percent:0;mso-width-relative:page;mso-height-relative:page;v-text-anchor:top" o:gfxdata="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" filled="f" stroked="f" strokeweight=".5pt">
                     <v:textbox inset="126pt,0,54pt,0">
                       <w:txbxContent>
                         <w:p>
@@ -690,6 +696,7 @@
                             <w:dataBinding w:prefixMappings="xmlns:ns0='http://schemas.microsoft.com/office/2006/coverPageProps' " w:xpath="/ns0:CoverPageProperties[1]/ns0:Abstract[1]" w:storeItemID="{55AF091B-3C7A-41E3-B477-F2FDAA23CFDA}"/>
                             <w:text w:multiLine="1"/>
                           </w:sdtPr>
+                          <w:sdtEndPr/>
                           <w:sdtContent>
                             <w:p>
                               <w:pPr>
@@ -726,7 +733,7 @@
             <mc:AlternateContent>
               <mc:Choice Requires="wps">
                 <w:drawing>
-                  <wp:anchor distT="0" distB="0" distL="114300" distR="114300" simplePos="0" relativeHeight="251659264" behindDoc="0" locked="0" layoutInCell="1" allowOverlap="1">
+                  <wp:anchor distT="0" distB="0" distL="114300" distR="114300" simplePos="0" relativeHeight="251659264" behindDoc="0" locked="0" layoutInCell="1" allowOverlap="1" wp14:anchorId="2DAC2FD9" wp14:editId="41B468C1">
                     <wp:simplePos x="0" y="0"/>
                     <wp:positionH relativeFrom="page">
                       <wp:posOffset>1198154</wp:posOffset>
@@ -827,6 +834,7 @@
                                   <w:dataBinding w:prefixMappings="xmlns:ns0='http://purl.org/dc/elements/1.1/' xmlns:ns1='http://schemas.openxmlformats.org/package/2006/metadata/core-properties' " w:xpath="/ns1:coreProperties[1]/ns0:subject[1]" w:storeItemID="{6C3C8BC8-F283-45AE-878A-BAB7291924A1}"/>
                                   <w:text/>
                                 </w:sdtPr>
+                                <w:sdtEndPr/>
                                 <w:sdtContent>
                                   <w:p>
                                     <w:pPr>
@@ -871,7 +879,7 @@
               </mc:Choice>
               <mc:Fallback>
                 <w:pict>
-                  <v:shape id="Text Box 154" o:spid="_x0000_s1028" type="#_x0000_t202" style="position:absolute;left:0;text-align:left;margin-left:94.35pt;margin-top:110.25pt;width:494.15pt;height:286.5pt;z-index:251659264;visibility:visible;mso-wrap-style:square;mso-width-percent:0;mso-height-percent:363;mso-wrap-distance-left:9pt;mso-wrap-distance-top:0;mso-wrap-distance-right:9pt;mso-wrap-distance-bottom:0;mso-position-horizontal:absolute;mso-position-horizontal-relative:page;mso-position-vertical:absolute;mso-position-vertical-relative:page;mso-width-percent:0;mso-height-percent:363;mso-width-relative:page;mso-height-relative:page;v-text-anchor:bottom" o:gfxdata="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" filled="f" stroked="f" strokeweight=".5pt">
+                  <v:shape w14:anchorId="2DAC2FD9" id="Text Box 154" o:spid="_x0000_s1028" type="#_x0000_t202" style="position:absolute;left:0;text-align:left;margin-left:94.35pt;margin-top:110.25pt;width:494.15pt;height:286.5pt;z-index:251659264;visibility:visible;mso-wrap-style:square;mso-width-percent:0;mso-height-percent:363;mso-wrap-distance-left:9pt;mso-wrap-distance-top:0;mso-wrap-distance-right:9pt;mso-wrap-distance-bottom:0;mso-position-horizontal:absolute;mso-position-horizontal-relative:page;mso-position-vertical:absolute;mso-position-vertical-relative:page;mso-width-percent:0;mso-height-percent:363;mso-width-relative:page;mso-height-relative:page;v-text-anchor:bottom" o:gfxdata="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" filled="f" stroked="f" strokeweight=".5pt">
                     <v:textbox inset="126pt,0,54pt,0">
                       <w:txbxContent>
                         <w:p>
@@ -928,6 +936,7 @@
                             <w:dataBinding w:prefixMappings="xmlns:ns0='http://purl.org/dc/elements/1.1/' xmlns:ns1='http://schemas.openxmlformats.org/package/2006/metadata/core-properties' " w:xpath="/ns1:coreProperties[1]/ns0:subject[1]" w:storeItemID="{6C3C8BC8-F283-45AE-878A-BAB7291924A1}"/>
                             <w:text/>
                           </w:sdtPr>
+                          <w:sdtEndPr/>
                           <w:sdtContent>
                             <w:p>
                               <w:pPr>
@@ -971,7 +980,7 @@
         <w:jc w:val="center"/>
       </w:pPr>
       <w:bookmarkStart w:id="0" w:name="_Toc5889546"/>
-      <w:bookmarkStart w:id="1" w:name="_Toc5889630"/>
+      <w:bookmarkStart w:id="1" w:name="_Toc5913625"/>
       <w:r>
         <w:lastRenderedPageBreak/>
         <w:t>Table of Contents</w:t>
@@ -982,6 +991,8 @@
     <w:sdt>
       <w:sdtPr>
         <w:rPr>
+          <w:rFonts w:asciiTheme="minorHAnsi" w:eastAsiaTheme="minorEastAsia" w:hAnsiTheme="minorHAnsi" w:cstheme="minorBidi"/>
+          <w:color w:val="auto"/>
           <w:sz w:val="24"/>
           <w:szCs w:val="24"/>
         </w:rPr>
@@ -993,11 +1004,9 @@
       </w:sdtPr>
       <w:sdtEndPr>
         <w:rPr>
-          <w:rFonts w:asciiTheme="minorHAnsi" w:eastAsiaTheme="minorEastAsia" w:hAnsiTheme="minorHAnsi" w:cstheme="minorBidi"/>
           <w:b/>
           <w:bCs/>
           <w:noProof/>
-          <w:color w:val="auto"/>
         </w:rPr>
       </w:sdtEndPr>
       <w:sdtContent>
@@ -1021,8 +1030,6 @@
             <w:spacing w:line="360" w:lineRule="auto"/>
             <w:rPr>
               <w:noProof/>
-              <w:sz w:val="24"/>
-              <w:szCs w:val="24"/>
             </w:rPr>
           </w:pPr>
           <w:r>
@@ -1046,13 +1053,11 @@
             </w:rPr>
             <w:fldChar w:fldCharType="separate"/>
           </w:r>
-          <w:hyperlink w:anchor="_Toc5889630" w:history="1">
+          <w:hyperlink w:anchor="_Toc5913625" w:history="1">
             <w:r>
               <w:rPr>
                 <w:rStyle w:val="Hyperlink"/>
                 <w:noProof/>
-                <w:sz w:val="24"/>
-                <w:szCs w:val="24"/>
               </w:rPr>
               <w:t>Table of Contents</w:t>
             </w:r>
@@ -1060,8 +1065,6 @@
               <w:rPr>
                 <w:noProof/>
                 <w:webHidden/>
-                <w:sz w:val="24"/>
-                <w:szCs w:val="24"/>
               </w:rPr>
               <w:tab/>
             </w:r>
@@ -1069,8 +1072,6 @@
               <w:rPr>
                 <w:noProof/>
                 <w:webHidden/>
-                <w:sz w:val="24"/>
-                <w:szCs w:val="24"/>
               </w:rPr>
               <w:fldChar w:fldCharType="begin"/>
             </w:r>
@@ -1078,25 +1079,19 @@
               <w:rPr>
                 <w:noProof/>
                 <w:webHidden/>
-                <w:sz w:val="24"/>
-                <w:szCs w:val="24"/>
               </w:rPr>
-              <w:instrText xml:space="preserve"> PAGEREF _Toc5889630 \h </w:instrText>
+              <w:instrText xml:space="preserve"> PAGEREF _Toc5913625 \h </w:instrText>
             </w:r>
             <w:r>
               <w:rPr>
                 <w:noProof/>
                 <w:webHidden/>
-                <w:sz w:val="24"/>
-                <w:szCs w:val="24"/>
               </w:rPr>
             </w:r>
             <w:r>
               <w:rPr>
                 <w:noProof/>
                 <w:webHidden/>
-                <w:sz w:val="24"/>
-                <w:szCs w:val="24"/>
               </w:rPr>
               <w:fldChar w:fldCharType="separate"/>
             </w:r>
@@ -1104,8 +1099,6 @@
               <w:rPr>
                 <w:noProof/>
                 <w:webHidden/>
-                <w:sz w:val="24"/>
-                <w:szCs w:val="24"/>
               </w:rPr>
               <w:t>1</w:t>
             </w:r>
@@ -1113,8 +1106,6 @@
               <w:rPr>
                 <w:noProof/>
                 <w:webHidden/>
-                <w:sz w:val="24"/>
-                <w:szCs w:val="24"/>
               </w:rPr>
               <w:fldChar w:fldCharType="end"/>
             </w:r>
@@ -1130,17 +1121,13 @@
             <w:ind w:left="0"/>
             <w:rPr>
               <w:noProof/>
-              <w:sz w:val="24"/>
-              <w:szCs w:val="24"/>
             </w:rPr>
           </w:pPr>
-          <w:hyperlink w:anchor="_Toc5889631" w:history="1">
+          <w:hyperlink w:anchor="_Toc5913626" w:history="1">
             <w:r>
               <w:rPr>
                 <w:rStyle w:val="Hyperlink"/>
                 <w:noProof/>
-                <w:sz w:val="24"/>
-                <w:szCs w:val="24"/>
               </w:rPr>
               <w:t>Introduction</w:t>
             </w:r>
@@ -1148,8 +1135,6 @@
               <w:rPr>
                 <w:noProof/>
                 <w:webHidden/>
-                <w:sz w:val="24"/>
-                <w:szCs w:val="24"/>
               </w:rPr>
               <w:tab/>
             </w:r>
@@ -1157,8 +1142,6 @@
               <w:rPr>
                 <w:noProof/>
                 <w:webHidden/>
-                <w:sz w:val="24"/>
-                <w:szCs w:val="24"/>
               </w:rPr>
               <w:fldChar w:fldCharType="begin"/>
             </w:r>
@@ -1166,25 +1149,19 @@
               <w:rPr>
                 <w:noProof/>
                 <w:webHidden/>
-                <w:sz w:val="24"/>
-                <w:szCs w:val="24"/>
               </w:rPr>
-              <w:instrText xml:space="preserve"> PAGEREF _Toc5889631 \h </w:instrText>
+              <w:instrText xml:space="preserve"> PAGEREF _Toc5913626 \h </w:instrText>
             </w:r>
             <w:r>
               <w:rPr>
                 <w:noProof/>
                 <w:webHidden/>
-                <w:sz w:val="24"/>
-                <w:szCs w:val="24"/>
               </w:rPr>
             </w:r>
             <w:r>
               <w:rPr>
                 <w:noProof/>
                 <w:webHidden/>
-                <w:sz w:val="24"/>
-                <w:szCs w:val="24"/>
               </w:rPr>
               <w:fldChar w:fldCharType="separate"/>
             </w:r>
@@ -1192,8 +1169,6 @@
               <w:rPr>
                 <w:noProof/>
                 <w:webHidden/>
-                <w:sz w:val="24"/>
-                <w:szCs w:val="24"/>
               </w:rPr>
               <w:t>2</w:t>
             </w:r>
@@ -1201,8 +1176,6 @@
               <w:rPr>
                 <w:noProof/>
                 <w:webHidden/>
-                <w:sz w:val="24"/>
-                <w:szCs w:val="24"/>
               </w:rPr>
               <w:fldChar w:fldCharType="end"/>
             </w:r>
@@ -1217,17 +1190,13 @@
             <w:spacing w:line="360" w:lineRule="auto"/>
             <w:rPr>
               <w:noProof/>
-              <w:sz w:val="24"/>
-              <w:szCs w:val="24"/>
             </w:rPr>
           </w:pPr>
-          <w:hyperlink w:anchor="_Toc5889632" w:history="1">
+          <w:hyperlink w:anchor="_Toc5913627" w:history="1">
             <w:r>
               <w:rPr>
                 <w:rStyle w:val="Hyperlink"/>
                 <w:noProof/>
-                <w:sz w:val="24"/>
-                <w:szCs w:val="24"/>
               </w:rPr>
               <w:t>Deliverables</w:t>
             </w:r>
@@ -1235,8 +1204,6 @@
               <w:rPr>
                 <w:noProof/>
                 <w:webHidden/>
-                <w:sz w:val="24"/>
-                <w:szCs w:val="24"/>
               </w:rPr>
               <w:tab/>
             </w:r>
@@ -1244,8 +1211,6 @@
               <w:rPr>
                 <w:noProof/>
                 <w:webHidden/>
-                <w:sz w:val="24"/>
-                <w:szCs w:val="24"/>
               </w:rPr>
               <w:fldChar w:fldCharType="begin"/>
             </w:r>
@@ -1253,25 +1218,19 @@
               <w:rPr>
                 <w:noProof/>
                 <w:webHidden/>
-                <w:sz w:val="24"/>
-                <w:szCs w:val="24"/>
               </w:rPr>
-              <w:instrText xml:space="preserve"> PAGEREF _Toc5889632 \h </w:instrText>
+              <w:instrText xml:space="preserve"> PAGEREF _Toc5913627 \h </w:instrText>
             </w:r>
             <w:r>
               <w:rPr>
                 <w:noProof/>
                 <w:webHidden/>
-                <w:sz w:val="24"/>
-                <w:szCs w:val="24"/>
               </w:rPr>
             </w:r>
             <w:r>
               <w:rPr>
                 <w:noProof/>
                 <w:webHidden/>
-                <w:sz w:val="24"/>
-                <w:szCs w:val="24"/>
               </w:rPr>
               <w:fldChar w:fldCharType="separate"/>
             </w:r>
@@ -1279,8 +1238,6 @@
               <w:rPr>
                 <w:noProof/>
                 <w:webHidden/>
-                <w:sz w:val="24"/>
-                <w:szCs w:val="24"/>
               </w:rPr>
               <w:t>3</w:t>
             </w:r>
@@ -1288,8 +1245,6 @@
               <w:rPr>
                 <w:noProof/>
                 <w:webHidden/>
-                <w:sz w:val="24"/>
-                <w:szCs w:val="24"/>
               </w:rPr>
               <w:fldChar w:fldCharType="end"/>
             </w:r>
@@ -1304,26 +1259,20 @@
             <w:spacing w:line="360" w:lineRule="auto"/>
             <w:rPr>
               <w:noProof/>
-              <w:sz w:val="24"/>
-              <w:szCs w:val="24"/>
             </w:rPr>
           </w:pPr>
-          <w:hyperlink w:anchor="_Toc5889633" w:history="1">
+          <w:hyperlink w:anchor="_Toc5913628" w:history="1">
             <w:r>
               <w:rPr>
                 <w:rStyle w:val="Hyperlink"/>
                 <w:noProof/>
-                <w:sz w:val="24"/>
-                <w:szCs w:val="24"/>
               </w:rPr>
-              <w:t>Appendix A</w:t>
+              <w:t>Design</w:t>
             </w:r>
             <w:r>
               <w:rPr>
                 <w:noProof/>
                 <w:webHidden/>
-                <w:sz w:val="24"/>
-                <w:szCs w:val="24"/>
               </w:rPr>
               <w:tab/>
             </w:r>
@@ -1331,8 +1280,6 @@
               <w:rPr>
                 <w:noProof/>
                 <w:webHidden/>
-                <w:sz w:val="24"/>
-                <w:szCs w:val="24"/>
               </w:rPr>
               <w:fldChar w:fldCharType="begin"/>
             </w:r>
@@ -1340,25 +1287,19 @@
               <w:rPr>
                 <w:noProof/>
                 <w:webHidden/>
-                <w:sz w:val="24"/>
-                <w:szCs w:val="24"/>
               </w:rPr>
-              <w:instrText xml:space="preserve"> PAGEREF _Toc5889633 \h </w:instrText>
+              <w:instrText xml:space="preserve"> PAGEREF _Toc5913628 \h </w:instrText>
             </w:r>
             <w:r>
               <w:rPr>
                 <w:noProof/>
                 <w:webHidden/>
-                <w:sz w:val="24"/>
-                <w:szCs w:val="24"/>
               </w:rPr>
             </w:r>
             <w:r>
               <w:rPr>
                 <w:noProof/>
                 <w:webHidden/>
-                <w:sz w:val="24"/>
-                <w:szCs w:val="24"/>
               </w:rPr>
               <w:fldChar w:fldCharType="separate"/>
             </w:r>
@@ -1366,17 +1307,13 @@
               <w:rPr>
                 <w:noProof/>
                 <w:webHidden/>
-                <w:sz w:val="24"/>
-                <w:szCs w:val="24"/>
               </w:rPr>
-              <w:t>5</w:t>
+              <w:t>4</w:t>
             </w:r>
             <w:r>
               <w:rPr>
                 <w:noProof/>
                 <w:webHidden/>
-                <w:sz w:val="24"/>
-                <w:szCs w:val="24"/>
               </w:rPr>
               <w:fldChar w:fldCharType="end"/>
             </w:r>
@@ -1391,26 +1328,20 @@
             <w:spacing w:line="360" w:lineRule="auto"/>
             <w:rPr>
               <w:noProof/>
-              <w:sz w:val="24"/>
-              <w:szCs w:val="24"/>
             </w:rPr>
           </w:pPr>
-          <w:hyperlink w:anchor="_Toc5889634" w:history="1">
+          <w:hyperlink w:anchor="_Toc5913629" w:history="1">
             <w:r>
               <w:rPr>
                 <w:rStyle w:val="Hyperlink"/>
                 <w:noProof/>
-                <w:sz w:val="24"/>
-                <w:szCs w:val="24"/>
               </w:rPr>
-              <w:t>Appendix B: Start of the Python File</w:t>
+              <w:t>Appendix A</w:t>
             </w:r>
             <w:r>
               <w:rPr>
                 <w:noProof/>
                 <w:webHidden/>
-                <w:sz w:val="24"/>
-                <w:szCs w:val="24"/>
               </w:rPr>
               <w:tab/>
             </w:r>
@@ -1418,8 +1349,6 @@
               <w:rPr>
                 <w:noProof/>
                 <w:webHidden/>
-                <w:sz w:val="24"/>
-                <w:szCs w:val="24"/>
               </w:rPr>
               <w:fldChar w:fldCharType="begin"/>
             </w:r>
@@ -1427,25 +1356,19 @@
               <w:rPr>
                 <w:noProof/>
                 <w:webHidden/>
-                <w:sz w:val="24"/>
-                <w:szCs w:val="24"/>
               </w:rPr>
-              <w:instrText xml:space="preserve"> PAGEREF _Toc5889634 \h </w:instrText>
+              <w:instrText xml:space="preserve"> PAGEREF _Toc5913629 \h </w:instrText>
             </w:r>
             <w:r>
               <w:rPr>
                 <w:noProof/>
                 <w:webHidden/>
-                <w:sz w:val="24"/>
-                <w:szCs w:val="24"/>
               </w:rPr>
             </w:r>
             <w:r>
               <w:rPr>
                 <w:noProof/>
                 <w:webHidden/>
-                <w:sz w:val="24"/>
-                <w:szCs w:val="24"/>
               </w:rPr>
               <w:fldChar w:fldCharType="separate"/>
             </w:r>
@@ -1453,17 +1376,13 @@
               <w:rPr>
                 <w:noProof/>
                 <w:webHidden/>
-                <w:sz w:val="24"/>
-                <w:szCs w:val="24"/>
               </w:rPr>
-              <w:t>8</w:t>
+              <w:t>5</w:t>
             </w:r>
             <w:r>
               <w:rPr>
                 <w:noProof/>
                 <w:webHidden/>
-                <w:sz w:val="24"/>
-                <w:szCs w:val="24"/>
               </w:rPr>
               <w:fldChar w:fldCharType="end"/>
             </w:r>
@@ -1478,17 +1397,82 @@
             <w:spacing w:line="360" w:lineRule="auto"/>
             <w:rPr>
               <w:noProof/>
-              <w:sz w:val="24"/>
-              <w:szCs w:val="24"/>
             </w:rPr>
           </w:pPr>
-          <w:hyperlink w:anchor="_Toc5889635" w:history="1">
+          <w:hyperlink w:anchor="_Toc5913630" w:history="1">
             <w:r>
               <w:rPr>
                 <w:rStyle w:val="Hyperlink"/>
                 <w:noProof/>
-                <w:sz w:val="24"/>
-                <w:szCs w:val="24"/>
+              </w:rPr>
+              <w:t>Appendix B: Start of the Python File</w:t>
+            </w:r>
+            <w:r>
+              <w:rPr>
+                <w:noProof/>
+                <w:webHidden/>
+              </w:rPr>
+              <w:tab/>
+            </w:r>
+            <w:r>
+              <w:rPr>
+                <w:noProof/>
+                <w:webHidden/>
+              </w:rPr>
+              <w:fldChar w:fldCharType="begin"/>
+            </w:r>
+            <w:r>
+              <w:rPr>
+                <w:noProof/>
+                <w:webHidden/>
+              </w:rPr>
+              <w:instrText xml:space="preserve"> PAGEREF _Toc5913630 \h </w:instrText>
+            </w:r>
+            <w:r>
+              <w:rPr>
+                <w:noProof/>
+                <w:webHidden/>
+              </w:rPr>
+            </w:r>
+            <w:r>
+              <w:rPr>
+                <w:noProof/>
+                <w:webHidden/>
+              </w:rPr>
+              <w:fldChar w:fldCharType="separate"/>
+            </w:r>
+            <w:r>
+              <w:rPr>
+                <w:noProof/>
+                <w:webHidden/>
+              </w:rPr>
+              <w:t>8</w:t>
+            </w:r>
+            <w:r>
+              <w:rPr>
+                <w:noProof/>
+                <w:webHidden/>
+              </w:rPr>
+              <w:fldChar w:fldCharType="end"/>
+            </w:r>
+          </w:hyperlink>
+        </w:p>
+        <w:p>
+          <w:pPr>
+            <w:pStyle w:val="TOC1"/>
+            <w:tabs>
+              <w:tab w:val="right" w:leader="dot" w:pos="9350"/>
+            </w:tabs>
+            <w:spacing w:line="360" w:lineRule="auto"/>
+            <w:rPr>
+              <w:noProof/>
+            </w:rPr>
+          </w:pPr>
+          <w:hyperlink w:anchor="_Toc5913631" w:history="1">
+            <w:r>
+              <w:rPr>
+                <w:rStyle w:val="Hyperlink"/>
+                <w:noProof/>
               </w:rPr>
               <w:t>Works Cited</w:t>
             </w:r>
@@ -1496,8 +1480,6 @@
               <w:rPr>
                 <w:noProof/>
                 <w:webHidden/>
-                <w:sz w:val="24"/>
-                <w:szCs w:val="24"/>
               </w:rPr>
               <w:tab/>
             </w:r>
@@ -1505,8 +1487,6 @@
               <w:rPr>
                 <w:noProof/>
                 <w:webHidden/>
-                <w:sz w:val="24"/>
-                <w:szCs w:val="24"/>
               </w:rPr>
               <w:fldChar w:fldCharType="begin"/>
             </w:r>
@@ -1514,25 +1494,19 @@
               <w:rPr>
                 <w:noProof/>
                 <w:webHidden/>
-                <w:sz w:val="24"/>
-                <w:szCs w:val="24"/>
               </w:rPr>
-              <w:instrText xml:space="preserve"> PAGEREF _Toc5889635 \h </w:instrText>
+              <w:instrText xml:space="preserve"> PAGEREF _Toc5913631 \h </w:instrText>
             </w:r>
             <w:r>
               <w:rPr>
                 <w:noProof/>
                 <w:webHidden/>
-                <w:sz w:val="24"/>
-                <w:szCs w:val="24"/>
               </w:rPr>
             </w:r>
             <w:r>
               <w:rPr>
                 <w:noProof/>
                 <w:webHidden/>
-                <w:sz w:val="24"/>
-                <w:szCs w:val="24"/>
               </w:rPr>
               <w:fldChar w:fldCharType="separate"/>
             </w:r>
@@ -1540,8 +1514,6 @@
               <w:rPr>
                 <w:noProof/>
                 <w:webHidden/>
-                <w:sz w:val="24"/>
-                <w:szCs w:val="24"/>
               </w:rPr>
               <w:t>10</w:t>
             </w:r>
@@ -1549,8 +1521,6 @@
               <w:rPr>
                 <w:noProof/>
                 <w:webHidden/>
-                <w:sz w:val="24"/>
-                <w:szCs w:val="24"/>
               </w:rPr>
               <w:fldChar w:fldCharType="end"/>
             </w:r>
@@ -1580,230 +1550,6 @@
     </w:sdt>
     <w:p>
       <w:pPr>
-        <w:pStyle w:val="Heading2"/>
-        <w:jc w:val="center"/>
-      </w:pPr>
-      <w:r>
-        <w:br w:type="page"/>
-      </w:r>
-      <w:bookmarkStart w:id="2" w:name="_Toc5889553"/>
-      <w:bookmarkStart w:id="3" w:name="_Toc5889631"/>
-      <w:r>
-        <w:lastRenderedPageBreak/>
-        <w:t>Introduction</w:t>
-      </w:r>
-      <w:bookmarkEnd w:id="2"/>
-      <w:bookmarkEnd w:id="3"/>
-    </w:p>
-    <w:p>
-      <w:pPr>
-        <w:spacing w:line="360" w:lineRule="auto"/>
-        <w:rPr>
-          <w:sz w:val="24"/>
-          <w:szCs w:val="24"/>
-        </w:rPr>
-      </w:pPr>
-      <w:r>
-        <w:rPr>
-          <w:sz w:val="24"/>
-          <w:szCs w:val="24"/>
-        </w:rPr>
-        <w:tab/>
-        <w:t>This document will cover what this project will entail. This project is one that the team has been working on for the past several months and will continue throughout the coming years. It has started as a validation study on</w:t>
-      </w:r>
-      <w:r>
-        <w:rPr>
-          <w:sz w:val="24"/>
-          <w:szCs w:val="24"/>
-        </w:rPr>
-        <w:t xml:space="preserve"> Dr.</w:t>
-      </w:r>
-      <w:r>
-        <w:rPr>
-          <w:sz w:val="24"/>
-          <w:szCs w:val="24"/>
-        </w:rPr>
-        <w:t xml:space="preserve"> Kiri Wagstaff’s paper, </w:t>
-      </w:r>
-      <w:r>
-        <w:rPr>
-          <w:sz w:val="24"/>
-          <w:szCs w:val="24"/>
-        </w:rPr>
-        <w:t>"</w:t>
-      </w:r>
-      <w:r>
-        <w:rPr>
-          <w:i/>
-          <w:sz w:val="24"/>
-          <w:szCs w:val="24"/>
-        </w:rPr>
-        <w:t>Constrained k-means clustering with  background knowledge</w:t>
-      </w:r>
-      <w:r>
-        <w:rPr>
-          <w:sz w:val="24"/>
-          <w:szCs w:val="24"/>
-        </w:rPr>
-        <w:t>."</w:t>
-      </w:r>
-      <w:r>
-        <w:rPr>
-          <w:sz w:val="24"/>
-          <w:szCs w:val="24"/>
-        </w:rPr>
-        <w:t xml:space="preserve"> That said, it is not constrained to this paper only. The project has blossomed through the several months of work and will continue to grow. </w:t>
-      </w:r>
-    </w:p>
-    <w:p>
-      <w:pPr>
-        <w:spacing w:line="360" w:lineRule="auto"/>
-        <w:rPr>
-          <w:sz w:val="24"/>
-          <w:szCs w:val="24"/>
-        </w:rPr>
-      </w:pPr>
-      <w:r>
-        <w:rPr>
-          <w:sz w:val="24"/>
-          <w:szCs w:val="24"/>
-        </w:rPr>
-        <w:tab/>
-        <w:t xml:space="preserve">In the very first few weeks of the project, the </w:t>
-      </w:r>
-      <w:r>
-        <w:rPr>
-          <w:sz w:val="24"/>
-          <w:szCs w:val="24"/>
-        </w:rPr>
-        <w:t>biggest</w:t>
-      </w:r>
-      <w:r>
-        <w:rPr>
-          <w:sz w:val="24"/>
-          <w:szCs w:val="24"/>
-        </w:rPr>
-        <w:t xml:space="preserve"> hurdle was tackling exactly what constrained </w:t>
-      </w:r>
-      <w:r>
-        <w:rPr>
-          <w:i/>
-          <w:sz w:val="24"/>
-          <w:szCs w:val="24"/>
-        </w:rPr>
-        <w:t>k</w:t>
-      </w:r>
-      <w:r>
-        <w:rPr>
-          <w:i/>
-          <w:sz w:val="24"/>
-          <w:szCs w:val="24"/>
-        </w:rPr>
-        <w:softHyphen/>
-      </w:r>
-      <w:r>
-        <w:rPr>
-          <w:sz w:val="24"/>
-          <w:szCs w:val="24"/>
-        </w:rPr>
-        <w:t xml:space="preserve">-means clustering </w:t>
-      </w:r>
-      <w:r>
-        <w:rPr>
-          <w:i/>
-          <w:sz w:val="24"/>
-          <w:szCs w:val="24"/>
-        </w:rPr>
-        <w:t>was</w:t>
-      </w:r>
-      <w:r>
-        <w:rPr>
-          <w:sz w:val="24"/>
-          <w:szCs w:val="24"/>
-        </w:rPr>
-        <w:t xml:space="preserve"> and how it was useful. This proved pretty simple to get through, as there is a plethora of guides online to explain exactly what </w:t>
-      </w:r>
-      <w:r>
-        <w:rPr>
-          <w:i/>
-          <w:sz w:val="24"/>
-          <w:szCs w:val="24"/>
-        </w:rPr>
-        <w:t>k</w:t>
-      </w:r>
-      <w:r>
-        <w:rPr>
-          <w:sz w:val="24"/>
-          <w:szCs w:val="24"/>
-        </w:rPr>
-        <w:t xml:space="preserve">-means is, and the benefits to it. </w:t>
-      </w:r>
-    </w:p>
-    <w:p>
-      <w:pPr>
-        <w:spacing w:line="360" w:lineRule="auto"/>
-        <w:rPr>
-          <w:sz w:val="24"/>
-          <w:szCs w:val="24"/>
-        </w:rPr>
-      </w:pPr>
-      <w:r>
-        <w:rPr>
-          <w:sz w:val="24"/>
-          <w:szCs w:val="24"/>
-        </w:rPr>
-        <w:tab/>
-        <w:t xml:space="preserve">After this, it transitioned to trying to get into the reproduction of the results found in the original paper. This also proved pretty easy, as Dr. Wagstaff provided her findings easily accessible on her website. </w:t>
-      </w:r>
-      <w:r>
-        <w:rPr>
-          <w:sz w:val="24"/>
-          <w:szCs w:val="24"/>
-        </w:rPr>
-        <w:t xml:space="preserve">It is at this point that we decided to start creating an application that will make this much more accessible to anyone who is interested in constrained </w:t>
-      </w:r>
-      <w:r>
-        <w:rPr>
-          <w:i/>
-          <w:sz w:val="24"/>
-          <w:szCs w:val="24"/>
-        </w:rPr>
-        <w:t>k</w:t>
-      </w:r>
-      <w:r>
-        <w:rPr>
-          <w:sz w:val="24"/>
-          <w:szCs w:val="24"/>
-        </w:rPr>
-        <w:t xml:space="preserve">-means clustering, and a guide that will walk the inexperienced users step-by-step through the process that was taken in order to get to the final point. </w:t>
-      </w:r>
-    </w:p>
-    <w:p>
-      <w:pPr>
-        <w:spacing w:line="360" w:lineRule="auto"/>
-        <w:rPr>
-          <w:sz w:val="24"/>
-          <w:szCs w:val="24"/>
-        </w:rPr>
-      </w:pPr>
-      <w:r>
-        <w:rPr>
-          <w:sz w:val="24"/>
-          <w:szCs w:val="24"/>
-        </w:rPr>
-        <w:tab/>
-        <w:t xml:space="preserve">We decided to turn to GitHub in order to provide this service. We will be hosting this repository on the public SWOSU repository, and it will be accessible freely to all. That was a simple choice. After this, it was the point that we needed to decide what language we needed to program the application in. Initially, R was looking favorable due to how happily it plays with data science. C# was also looking favorable due to our overall familiarity with the language. Ultimately, Python was pitched, and it stuck due to how lightweight it was and how easily it integrates with most operating systems. We reached out to Dr. Wagstaff and got her blessing, and then we proceeded. All of this considered, Python lacks the strength in GUI, so it was something unique to tackle that was not considered by the team initially. </w:t>
-      </w:r>
-      <w:r>
-        <w:rPr>
-          <w:sz w:val="24"/>
-          <w:szCs w:val="24"/>
-        </w:rPr>
-        <w:t xml:space="preserve">Additionally, the team was overall inexperienced with the scripting language, and had to learn the ins and outs in a sort of crash-course. </w:t>
-      </w:r>
-    </w:p>
-    <w:p>
-      <w:pPr>
         <w:pStyle w:val="Heading1"/>
         <w:spacing w:line="360" w:lineRule="auto"/>
         <w:jc w:val="center"/>
@@ -1811,8 +1557,226 @@
       <w:r>
         <w:br w:type="page"/>
       </w:r>
+      <w:bookmarkStart w:id="2" w:name="_Toc5889553"/>
+      <w:bookmarkStart w:id="3" w:name="_Toc5913626"/>
+      <w:r>
+        <w:lastRenderedPageBreak/>
+        <w:t>Introduction</w:t>
+      </w:r>
+      <w:bookmarkEnd w:id="2"/>
+      <w:bookmarkEnd w:id="3"/>
+    </w:p>
+    <w:p>
+      <w:pPr>
+        <w:spacing w:line="360" w:lineRule="auto"/>
+        <w:rPr>
+          <w:sz w:val="24"/>
+          <w:szCs w:val="24"/>
+        </w:rPr>
+      </w:pPr>
+      <w:r>
+        <w:rPr>
+          <w:sz w:val="24"/>
+          <w:szCs w:val="24"/>
+        </w:rPr>
+        <w:tab/>
+        <w:t>This document will cover what this project will entail. This project is one that the team has been working on for the past several months and will continue throughout the coming years. It has started as a validation study on</w:t>
+      </w:r>
+      <w:r>
+        <w:rPr>
+          <w:sz w:val="24"/>
+          <w:szCs w:val="24"/>
+        </w:rPr>
+        <w:t xml:space="preserve"> Dr.</w:t>
+      </w:r>
+      <w:r>
+        <w:rPr>
+          <w:sz w:val="24"/>
+          <w:szCs w:val="24"/>
+        </w:rPr>
+        <w:t xml:space="preserve"> Kiri Wagstaff’s paper, "</w:t>
+      </w:r>
+      <w:r>
+        <w:rPr>
+          <w:i/>
+          <w:sz w:val="24"/>
+          <w:szCs w:val="24"/>
+        </w:rPr>
+        <w:t>Constrained k-means clustering with  background knowledge</w:t>
+      </w:r>
+      <w:r>
+        <w:rPr>
+          <w:sz w:val="24"/>
+          <w:szCs w:val="24"/>
+        </w:rPr>
+        <w:t>."</w:t>
+      </w:r>
+      <w:r>
+        <w:rPr>
+          <w:sz w:val="24"/>
+          <w:szCs w:val="24"/>
+        </w:rPr>
+        <w:t xml:space="preserve"> That said, it is not constrained to this paper only. The project has blossomed through the several months of work and will continue to grow. </w:t>
+      </w:r>
+    </w:p>
+    <w:p>
+      <w:pPr>
+        <w:spacing w:line="360" w:lineRule="auto"/>
+        <w:rPr>
+          <w:sz w:val="24"/>
+          <w:szCs w:val="24"/>
+        </w:rPr>
+      </w:pPr>
+      <w:r>
+        <w:rPr>
+          <w:sz w:val="24"/>
+          <w:szCs w:val="24"/>
+        </w:rPr>
+        <w:tab/>
+        <w:t xml:space="preserve">In the very first few weeks of the project, the </w:t>
+      </w:r>
+      <w:r>
+        <w:rPr>
+          <w:sz w:val="24"/>
+          <w:szCs w:val="24"/>
+        </w:rPr>
+        <w:t>biggest</w:t>
+      </w:r>
+      <w:r>
+        <w:rPr>
+          <w:sz w:val="24"/>
+          <w:szCs w:val="24"/>
+        </w:rPr>
+        <w:t xml:space="preserve"> hurdle was tackling exactly what constrained </w:t>
+      </w:r>
+      <w:r>
+        <w:rPr>
+          <w:i/>
+          <w:sz w:val="24"/>
+          <w:szCs w:val="24"/>
+        </w:rPr>
+        <w:t>k</w:t>
+      </w:r>
+      <w:r>
+        <w:rPr>
+          <w:i/>
+          <w:sz w:val="24"/>
+          <w:szCs w:val="24"/>
+        </w:rPr>
+        <w:softHyphen/>
+      </w:r>
+      <w:r>
+        <w:rPr>
+          <w:sz w:val="24"/>
+          <w:szCs w:val="24"/>
+        </w:rPr>
+        <w:t xml:space="preserve">-means clustering </w:t>
+      </w:r>
+      <w:r>
+        <w:rPr>
+          <w:i/>
+          <w:sz w:val="24"/>
+          <w:szCs w:val="24"/>
+        </w:rPr>
+        <w:t>was</w:t>
+      </w:r>
+      <w:r>
+        <w:rPr>
+          <w:sz w:val="24"/>
+          <w:szCs w:val="24"/>
+        </w:rPr>
+        <w:t xml:space="preserve"> and how it was useful. This proved pretty simple to get through, as there is a plethora of guides online to explain exactly what </w:t>
+      </w:r>
+      <w:r>
+        <w:rPr>
+          <w:i/>
+          <w:sz w:val="24"/>
+          <w:szCs w:val="24"/>
+        </w:rPr>
+        <w:t>k</w:t>
+      </w:r>
+      <w:r>
+        <w:rPr>
+          <w:sz w:val="24"/>
+          <w:szCs w:val="24"/>
+        </w:rPr>
+        <w:t xml:space="preserve">-means is, and the benefits to it. </w:t>
+      </w:r>
+    </w:p>
+    <w:p>
+      <w:pPr>
+        <w:spacing w:line="360" w:lineRule="auto"/>
+        <w:rPr>
+          <w:sz w:val="24"/>
+          <w:szCs w:val="24"/>
+        </w:rPr>
+      </w:pPr>
+      <w:r>
+        <w:rPr>
+          <w:sz w:val="24"/>
+          <w:szCs w:val="24"/>
+        </w:rPr>
+        <w:tab/>
+        <w:t xml:space="preserve">After this, it transitioned to trying to get into the reproduction of the results found in the original paper. This also proved pretty easy, as Dr. Wagstaff provided her findings easily accessible on her website. </w:t>
+      </w:r>
+      <w:r>
+        <w:rPr>
+          <w:sz w:val="24"/>
+          <w:szCs w:val="24"/>
+        </w:rPr>
+        <w:t xml:space="preserve">It is at this point that we decided to start creating an application that will make this much more accessible to anyone who is interested in constrained </w:t>
+      </w:r>
+      <w:r>
+        <w:rPr>
+          <w:i/>
+          <w:sz w:val="24"/>
+          <w:szCs w:val="24"/>
+        </w:rPr>
+        <w:t>k</w:t>
+      </w:r>
+      <w:r>
+        <w:rPr>
+          <w:sz w:val="24"/>
+          <w:szCs w:val="24"/>
+        </w:rPr>
+        <w:t xml:space="preserve">-means clustering, and a guide that will walk the inexperienced users step-by-step through the process that was taken in order to get to the final point. </w:t>
+      </w:r>
+    </w:p>
+    <w:p>
+      <w:pPr>
+        <w:spacing w:line="360" w:lineRule="auto"/>
+        <w:rPr>
+          <w:sz w:val="24"/>
+          <w:szCs w:val="24"/>
+        </w:rPr>
+      </w:pPr>
+      <w:r>
+        <w:rPr>
+          <w:sz w:val="24"/>
+          <w:szCs w:val="24"/>
+        </w:rPr>
+        <w:tab/>
+        <w:t xml:space="preserve">We decided to turn to GitHub in order to provide this service. We will be hosting this repository on the public SWOSU repository, and it will be accessible freely to all. That was a simple choice. After this, it was the point that we needed to decide what language we needed to program the application in. Initially, R was looking favorable due to how happily it plays with data science. C# was also looking favorable due to our overall familiarity with the language. Ultimately, Python was pitched, and it stuck due to how lightweight it was and how easily it integrates with most operating systems. We reached out to Dr. Wagstaff and got her blessing, and then we proceeded. All of this considered, Python lacks the strength in GUI, so it was something unique to tackle that was not considered by the team initially. </w:t>
+      </w:r>
+      <w:r>
+        <w:rPr>
+          <w:sz w:val="24"/>
+          <w:szCs w:val="24"/>
+        </w:rPr>
+        <w:t xml:space="preserve">Additionally, the team was overall inexperienced with the scripting language, and had to learn the ins and outs in a sort of crash-course. </w:t>
+      </w:r>
+    </w:p>
+    <w:p>
+      <w:pPr>
+        <w:pStyle w:val="Heading1"/>
+        <w:spacing w:line="360" w:lineRule="auto"/>
+        <w:jc w:val="center"/>
+      </w:pPr>
+      <w:r>
+        <w:br w:type="page"/>
+      </w:r>
       <w:bookmarkStart w:id="4" w:name="_Toc5889554"/>
-      <w:bookmarkStart w:id="5" w:name="_Toc5889632"/>
+      <w:bookmarkStart w:id="5" w:name="_Toc5913627"/>
       <w:r>
         <w:lastRenderedPageBreak/>
         <w:t>Deliverables</w:t>
@@ -2094,6 +2058,35 @@
           <w:sz w:val="24"/>
           <w:szCs w:val="24"/>
         </w:rPr>
+        <w:t xml:space="preserve">The GUI will be detailed in </w:t>
+      </w:r>
+      <w:r>
+        <w:rPr>
+          <w:i/>
+          <w:sz w:val="24"/>
+          <w:szCs w:val="24"/>
+        </w:rPr>
+        <w:t>Appendix B</w:t>
+      </w:r>
+    </w:p>
+    <w:p>
+      <w:pPr>
+        <w:pStyle w:val="ListParagraph"/>
+        <w:numPr>
+          <w:ilvl w:val="1"/>
+          <w:numId w:val="3"/>
+        </w:numPr>
+        <w:spacing w:line="360" w:lineRule="auto"/>
+        <w:rPr>
+          <w:sz w:val="24"/>
+          <w:szCs w:val="24"/>
+        </w:rPr>
+      </w:pPr>
+      <w:r>
+        <w:rPr>
+          <w:sz w:val="24"/>
+          <w:szCs w:val="24"/>
+        </w:rPr>
         <w:t>This GUI will do three things. This are:</w:t>
       </w:r>
     </w:p>
@@ -2216,11 +2209,17 @@
         <w:pStyle w:val="Heading1"/>
         <w:spacing w:line="360" w:lineRule="auto"/>
         <w:jc w:val="center"/>
-      </w:pPr>
+        <w:rPr>
+          <w:sz w:val="24"/>
+          <w:szCs w:val="24"/>
+        </w:rPr>
+      </w:pPr>
+      <w:bookmarkStart w:id="6" w:name="_Toc5913628"/>
       <w:r>
         <w:lastRenderedPageBreak/>
-        <w:t xml:space="preserve">Design </w:t>
-      </w:r>
+        <w:t>Design</w:t>
+      </w:r>
+      <w:bookmarkEnd w:id="6"/>
     </w:p>
     <w:p>
       <w:pPr>
@@ -2260,13 +2259,49 @@
           <w:sz w:val="24"/>
           <w:szCs w:val="24"/>
         </w:rPr>
-        <w:t xml:space="preserve">For such a simple idea, it proved to be a difficulty on how to really provide this. </w:t>
-      </w:r>
-      <w:bookmarkStart w:id="6" w:name="_GoBack"/>
-      <w:bookmarkEnd w:id="6"/>
-    </w:p>
-    <w:p>
-      <w:pPr>
+        <w:t>For such a simple idea, it proved to be a difficulty on how to really provide thi</w:t>
+      </w:r>
+      <w:r>
+        <w:rPr>
+          <w:sz w:val="24"/>
+          <w:szCs w:val="24"/>
+        </w:rPr>
+        <w:t xml:space="preserve">s in an efficient manner. The application I ended up with was as simple as could be, allowing for future manipulation of the design as needed. </w:t>
+      </w:r>
+      <w:r>
+        <w:rPr>
+          <w:sz w:val="24"/>
+          <w:szCs w:val="24"/>
+        </w:rPr>
+        <w:t xml:space="preserve">The application will be able to also include a slider that will show the steps that were taken in order to reach the final result that is displayed. </w:t>
+      </w:r>
+      <w:r>
+        <w:rPr>
+          <w:sz w:val="24"/>
+          <w:szCs w:val="24"/>
+        </w:rPr>
+        <w:t>So,</w:t>
+      </w:r>
+      <w:r>
+        <w:rPr>
+          <w:sz w:val="24"/>
+          <w:szCs w:val="24"/>
+        </w:rPr>
+        <w:t xml:space="preserve"> </w:t>
+      </w:r>
+      <w:bookmarkStart w:id="7" w:name="_GoBack"/>
+      <w:bookmarkEnd w:id="7"/>
+      <w:r>
+        <w:rPr>
+          <w:sz w:val="24"/>
+          <w:szCs w:val="24"/>
+        </w:rPr>
+        <w:t xml:space="preserve">it would show the different clusters taken. The application will also be able to take in the much more common .data file and automatically convert it into a .xls file. </w:t>
+      </w:r>
+    </w:p>
+    <w:p>
+      <w:pPr>
+        <w:spacing w:line="360" w:lineRule="auto"/>
         <w:rPr>
           <w:sz w:val="24"/>
           <w:szCs w:val="24"/>
@@ -2290,14 +2325,14 @@
           <w:u w:color="000000"/>
         </w:rPr>
       </w:pPr>
-      <w:bookmarkStart w:id="7" w:name="_Toc5889555"/>
-      <w:bookmarkStart w:id="8" w:name="_Toc5889633"/>
+      <w:bookmarkStart w:id="8" w:name="_Toc5889555"/>
+      <w:bookmarkStart w:id="9" w:name="_Toc5913629"/>
       <w:r>
         <w:lastRenderedPageBreak/>
         <w:t>Appendix A</w:t>
       </w:r>
-      <w:bookmarkEnd w:id="7"/>
       <w:bookmarkEnd w:id="8"/>
+      <w:bookmarkEnd w:id="9"/>
     </w:p>
     <w:p>
       <w:pPr>
@@ -2314,23 +2349,7 @@
           <w:szCs w:val="24"/>
           <w:u w:val="single" w:color="000000"/>
         </w:rPr>
-        <w:t>Figure</w:t>
-      </w:r>
-      <w:r>
-        <w:rPr>
-          <w:sz w:val="24"/>
-          <w:szCs w:val="24"/>
-          <w:u w:val="single" w:color="000000"/>
-        </w:rPr>
-        <w:t xml:space="preserve"> </w:t>
-      </w:r>
-      <w:r>
-        <w:rPr>
-          <w:sz w:val="24"/>
-          <w:szCs w:val="24"/>
-          <w:u w:val="single" w:color="000000"/>
-        </w:rPr>
-        <w:t xml:space="preserve">1:  </w:t>
+        <w:t xml:space="preserve">Figure 1:  </w:t>
       </w:r>
     </w:p>
     <w:p>
@@ -2350,7 +2369,7 @@
           <w:szCs w:val="24"/>
         </w:rPr>
         <w:drawing>
-          <wp:inline distT="0" distB="0" distL="0" distR="0" wp14:anchorId="671E20FE" wp14:editId="09E4A6F7">
+          <wp:inline distT="0" distB="0" distL="0" distR="0" wp14:anchorId="4123948C" wp14:editId="0D068FEF">
             <wp:extent cx="2737866" cy="2618105"/>
             <wp:effectExtent l="0" t="0" r="0" b="0"/>
             <wp:docPr id="427" name="Picture 427"/>
@@ -2439,7 +2458,7 @@
           <w:szCs w:val="24"/>
         </w:rPr>
         <w:drawing>
-          <wp:inline distT="0" distB="0" distL="0" distR="0" wp14:anchorId="23E5FA6B" wp14:editId="48C4A68C">
+          <wp:inline distT="0" distB="0" distL="0" distR="0" wp14:anchorId="4FCC8BD4" wp14:editId="751D3335">
             <wp:extent cx="2714625" cy="2714625"/>
             <wp:effectExtent l="0" t="0" r="0" b="0"/>
             <wp:docPr id="429" name="Picture 429"/>
@@ -2625,7 +2644,7 @@
           <w:szCs w:val="24"/>
         </w:rPr>
         <w:drawing>
-          <wp:inline distT="0" distB="0" distL="0" distR="0" wp14:anchorId="3B36343B" wp14:editId="297EA070">
+          <wp:inline distT="0" distB="0" distL="0" distR="0" wp14:anchorId="7C42675F" wp14:editId="1A848FBD">
             <wp:extent cx="2809875" cy="2809875"/>
             <wp:effectExtent l="0" t="0" r="0" b="0"/>
             <wp:docPr id="463" name="Picture 463"/>
@@ -2708,7 +2727,7 @@
           <w:szCs w:val="24"/>
         </w:rPr>
         <w:drawing>
-          <wp:inline distT="0" distB="0" distL="0" distR="0" wp14:anchorId="79DDBCD4" wp14:editId="4AA2108B">
+          <wp:inline distT="0" distB="0" distL="0" distR="0" wp14:anchorId="6A8B129C" wp14:editId="7455D96A">
             <wp:extent cx="2809875" cy="2809875"/>
             <wp:effectExtent l="0" t="0" r="0" b="0"/>
             <wp:docPr id="465" name="Picture 465"/>
@@ -2877,7 +2896,7 @@
         </w:rPr>
         <w:lastRenderedPageBreak/>
         <w:drawing>
-          <wp:inline distT="0" distB="0" distL="0" distR="0" wp14:anchorId="46618454" wp14:editId="261E7092">
+          <wp:inline distT="0" distB="0" distL="0" distR="0" wp14:anchorId="1C82A32F" wp14:editId="5ABAF64C">
             <wp:extent cx="2486025" cy="2486025"/>
             <wp:effectExtent l="0" t="0" r="0" b="0"/>
             <wp:docPr id="499" name="Picture 499"/>
@@ -2960,7 +2979,7 @@
           <w:szCs w:val="24"/>
         </w:rPr>
         <w:drawing>
-          <wp:inline distT="0" distB="0" distL="0" distR="0" wp14:anchorId="78D153A6" wp14:editId="1182F381">
+          <wp:inline distT="0" distB="0" distL="0" distR="0" wp14:anchorId="5187B29A" wp14:editId="5DDB947C">
             <wp:extent cx="2543175" cy="2543175"/>
             <wp:effectExtent l="0" t="0" r="0" b="0"/>
             <wp:docPr id="501" name="Picture 501"/>
@@ -3022,14 +3041,14 @@
         <w:spacing w:line="360" w:lineRule="auto"/>
         <w:jc w:val="center"/>
       </w:pPr>
-      <w:bookmarkStart w:id="9" w:name="_Toc5889556"/>
-      <w:bookmarkStart w:id="10" w:name="_Toc5889634"/>
+      <w:bookmarkStart w:id="10" w:name="_Toc5889556"/>
+      <w:bookmarkStart w:id="11" w:name="_Toc5913630"/>
       <w:r>
         <w:lastRenderedPageBreak/>
         <w:t>Appendix B: Start of the Python File</w:t>
       </w:r>
-      <w:bookmarkEnd w:id="9"/>
       <w:bookmarkEnd w:id="10"/>
+      <w:bookmarkEnd w:id="11"/>
     </w:p>
     <w:p>
       <w:pPr>
@@ -3042,7 +3061,7 @@
           <w:noProof/>
         </w:rPr>
         <w:drawing>
-          <wp:inline distT="0" distB="0" distL="0" distR="0" wp14:anchorId="67C45A6D" wp14:editId="72CDFB22">
+          <wp:inline distT="0" distB="0" distL="0" distR="0" wp14:anchorId="4BDC5162" wp14:editId="5E2AEB80">
             <wp:extent cx="4599517" cy="3148173"/>
             <wp:effectExtent l="0" t="0" r="0" b="0"/>
             <wp:docPr id="524" name="Picture 524"/>
@@ -3116,7 +3135,7 @@
           <w:noProof/>
         </w:rPr>
         <w:drawing>
-          <wp:inline distT="0" distB="0" distL="0" distR="0" wp14:anchorId="63284B00" wp14:editId="1BD21E63">
+          <wp:inline distT="0" distB="0" distL="0" distR="0" wp14:anchorId="2F99719B" wp14:editId="2CA81490">
             <wp:extent cx="4271433" cy="3574509"/>
             <wp:effectExtent l="0" t="0" r="0" b="6985"/>
             <wp:docPr id="526" name="Picture 526"/>
@@ -3190,7 +3209,7 @@
         </w:rPr>
         <w:lastRenderedPageBreak/>
         <w:drawing>
-          <wp:inline distT="0" distB="0" distL="0" distR="0" wp14:anchorId="66E47835" wp14:editId="65E46497">
+          <wp:inline distT="0" distB="0" distL="0" distR="0" wp14:anchorId="47299634" wp14:editId="21742415">
             <wp:extent cx="5936615" cy="4505960"/>
             <wp:effectExtent l="0" t="0" r="0" b="0"/>
             <wp:docPr id="552" name="Picture 552"/>
@@ -3271,13 +3290,13 @@
         <w:ind w:right="38"/>
         <w:jc w:val="center"/>
       </w:pPr>
-      <w:bookmarkStart w:id="11" w:name="_Toc5889557"/>
-      <w:bookmarkStart w:id="12" w:name="_Toc5889635"/>
+      <w:bookmarkStart w:id="12" w:name="_Toc5889557"/>
+      <w:bookmarkStart w:id="13" w:name="_Toc5913631"/>
       <w:r>
         <w:t>Works Cited</w:t>
       </w:r>
-      <w:bookmarkEnd w:id="11"/>
       <w:bookmarkEnd w:id="12"/>
+      <w:bookmarkEnd w:id="13"/>
     </w:p>
     <w:p>
       <w:pPr>
@@ -4369,6 +4388,7 @@
     <w:lsdException w:name="HTML Sample" w:semiHidden="1" w:unhideWhenUsed="1"/>
     <w:lsdException w:name="HTML Typewriter" w:semiHidden="1" w:unhideWhenUsed="1"/>
     <w:lsdException w:name="HTML Variable" w:semiHidden="1" w:unhideWhenUsed="1"/>
+    <w:lsdException w:name="Normal Table" w:semiHidden="1" w:unhideWhenUsed="1"/>
     <w:lsdException w:name="annotation subject" w:semiHidden="1" w:unhideWhenUsed="1"/>
     <w:lsdException w:name="No List" w:semiHidden="1" w:unhideWhenUsed="1"/>
     <w:lsdException w:name="Outline List 1" w:semiHidden="1" w:unhideWhenUsed="1"/>
@@ -4415,8 +4435,10 @@
     <w:lsdException w:name="Table Subtle 2" w:semiHidden="1" w:unhideWhenUsed="1"/>
     <w:lsdException w:name="Table Web 1" w:semiHidden="1" w:unhideWhenUsed="1"/>
     <w:lsdException w:name="Table Web 2" w:semiHidden="1" w:unhideWhenUsed="1"/>
+    <w:lsdException w:name="Table Web 3" w:semiHidden="1" w:unhideWhenUsed="1"/>
     <w:lsdException w:name="Balloon Text" w:semiHidden="1" w:unhideWhenUsed="1"/>
     <w:lsdException w:name="Table Grid" w:uiPriority="39"/>
+    <w:lsdException w:name="Table Theme" w:semiHidden="1" w:unhideWhenUsed="1"/>
     <w:lsdException w:name="Placeholder Text" w:semiHidden="1"/>
     <w:lsdException w:name="No Spacing" w:uiPriority="1" w:qFormat="1"/>
     <w:lsdException w:name="Light Shading" w:uiPriority="60"/>
@@ -5715,7 +5737,7 @@
 </file>
 
 <file path=customXml/itemProps2.xml><?xml version="1.0" encoding="utf-8"?>
-<ds:datastoreItem xmlns:ds="http://schemas.openxmlformats.org/officeDocument/2006/customXml" ds:itemID="{47263EE9-EE59-4BAD-BF61-348E57F9FA28}">
+<ds:datastoreItem xmlns:ds="http://schemas.openxmlformats.org/officeDocument/2006/customXml" ds:itemID="{99811C05-EF98-4D12-ADE4-B9BAFFEA6879}">
   <ds:schemaRefs>
     <ds:schemaRef ds:uri="http://schemas.openxmlformats.org/officeDocument/2006/bibliography"/>
   </ds:schemaRefs>

</xml_diff>